<commit_message>
images, control award sheet
</commit_message>
<xml_diff>
--- a/Control Award Content Sheet.docx
+++ b/Control Award Content Sheet.docx
@@ -38,12 +38,6 @@
         <w:gridCol w:w="4590"/>
       </w:tblGrid>
       <w:tr>
-        <w:tblPrEx>
-          <w:tblCellMar>
-            <w:top w:w="0" w:type="dxa"/>
-            <w:bottom w:w="0" w:type="dxa"/>
-          </w:tblCellMar>
-        </w:tblPrEx>
         <w:tc>
           <w:tcPr>
             <w:tcW w:w="1818" w:type="dxa"/>
@@ -154,7 +148,7 @@
           <w:noProof/>
         </w:rPr>
         <w:drawing>
-          <wp:inline distT="0" distB="0" distL="0" distR="0" wp14:anchorId="3978840D" wp14:editId="5F6EBEFD">
+          <wp:inline distT="0" distB="0" distL="0" distR="0" wp14:anchorId="5F8582A0" wp14:editId="1FF12F4F">
             <wp:extent cx="3436620" cy="3505200"/>
             <wp:effectExtent l="0" t="0" r="0" b="0"/>
             <wp:docPr id="1" name="Picture 1"/>
@@ -227,6 +221,737 @@
     </w:p>
     <w:p>
       <w:pPr>
+        <w:widowControl w:val="0"/>
+        <w:autoSpaceDE w:val="0"/>
+        <w:autoSpaceDN w:val="0"/>
+        <w:adjustRightInd w:val="0"/>
+        <w:spacing w:after="240"/>
+        <w:rPr>
+          <w:rFonts w:ascii="Oswald Light" w:hAnsi="Oswald Light" w:cs="Times"/>
+          <w:sz w:val="30"/>
+          <w:szCs w:val="30"/>
+        </w:rPr>
+      </w:pPr>
+      <w:r>
+        <w:rPr>
+          <w:rFonts w:ascii="Oswald Light" w:hAnsi="Oswald Light" w:cs="Times"/>
+          <w:sz w:val="30"/>
+          <w:szCs w:val="30"/>
+        </w:rPr>
+        <w:t xml:space="preserve">The code has three instance fields: </w:t>
+      </w:r>
+      <w:proofErr w:type="spellStart"/>
+      <w:r>
+        <w:rPr>
+          <w:rFonts w:ascii="Oswald Light" w:hAnsi="Oswald Light" w:cs="Times"/>
+          <w:i/>
+          <w:sz w:val="30"/>
+          <w:szCs w:val="30"/>
+        </w:rPr>
+        <w:t>startOnRamp</w:t>
+      </w:r>
+      <w:proofErr w:type="spellEnd"/>
+      <w:r>
+        <w:rPr>
+          <w:rFonts w:ascii="Oswald Light" w:hAnsi="Oswald Light" w:cs="Times"/>
+          <w:sz w:val="30"/>
+          <w:szCs w:val="30"/>
+        </w:rPr>
+        <w:t xml:space="preserve">, </w:t>
+      </w:r>
+      <w:proofErr w:type="spellStart"/>
+      <w:r>
+        <w:rPr>
+          <w:rFonts w:ascii="Oswald Light" w:hAnsi="Oswald Light" w:cs="Times"/>
+          <w:i/>
+          <w:sz w:val="30"/>
+          <w:szCs w:val="30"/>
+        </w:rPr>
+        <w:t>knockDownCascade</w:t>
+      </w:r>
+      <w:proofErr w:type="spellEnd"/>
+      <w:r>
+        <w:rPr>
+          <w:rFonts w:ascii="Oswald Light" w:hAnsi="Oswald Light" w:cs="Times"/>
+          <w:sz w:val="30"/>
+          <w:szCs w:val="30"/>
+        </w:rPr>
+        <w:t xml:space="preserve">, and </w:t>
+      </w:r>
+      <w:proofErr w:type="spellStart"/>
+      <w:r>
+        <w:rPr>
+          <w:rFonts w:ascii="Oswald Light" w:hAnsi="Oswald Light" w:cs="Times"/>
+          <w:i/>
+          <w:sz w:val="30"/>
+          <w:szCs w:val="30"/>
+        </w:rPr>
+        <w:t>scoreInGoal</w:t>
+      </w:r>
+      <w:proofErr w:type="spellEnd"/>
+      <w:r>
+        <w:rPr>
+          <w:rFonts w:ascii="Oswald Light" w:hAnsi="Oswald Light" w:cs="Times"/>
+          <w:sz w:val="30"/>
+          <w:szCs w:val="30"/>
+        </w:rPr>
+        <w:t>, which when set to true tell the code that the robot will start on the ramp, knock down a cascade of balls, and score balls in one of the rolling goals respectively.</w:t>
+      </w:r>
+    </w:p>
+    <w:p>
+      <w:pPr>
+        <w:widowControl w:val="0"/>
+        <w:autoSpaceDE w:val="0"/>
+        <w:autoSpaceDN w:val="0"/>
+        <w:adjustRightInd w:val="0"/>
+        <w:spacing w:after="240"/>
+        <w:rPr>
+          <w:rFonts w:ascii="Oswald Light" w:hAnsi="Oswald Light" w:cs="Times"/>
+          <w:i/>
+          <w:sz w:val="30"/>
+          <w:szCs w:val="30"/>
+          <w:u w:val="single"/>
+        </w:rPr>
+      </w:pPr>
+      <w:r>
+        <w:rPr>
+          <w:rFonts w:ascii="Oswald Light" w:hAnsi="Oswald Light" w:cs="Times"/>
+          <w:i/>
+          <w:sz w:val="30"/>
+          <w:szCs w:val="30"/>
+          <w:u w:val="single"/>
+        </w:rPr>
+        <w:t>Starting on Ramp, Knocking down Cascade of Balls, and Scoring in a Goal</w:t>
+      </w:r>
+    </w:p>
+    <w:p>
+      <w:pPr>
+        <w:pStyle w:val="ListParagraph"/>
+        <w:widowControl w:val="0"/>
+        <w:numPr>
+          <w:ilvl w:val="0"/>
+          <w:numId w:val="2"/>
+        </w:numPr>
+        <w:autoSpaceDE w:val="0"/>
+        <w:autoSpaceDN w:val="0"/>
+        <w:adjustRightInd w:val="0"/>
+        <w:spacing w:after="240"/>
+        <w:rPr>
+          <w:rFonts w:ascii="Oswald Light" w:hAnsi="Oswald Light" w:cs="Times"/>
+          <w:sz w:val="30"/>
+          <w:szCs w:val="30"/>
+        </w:rPr>
+      </w:pPr>
+      <w:r>
+        <w:rPr>
+          <w:rFonts w:ascii="Oswald Light" w:hAnsi="Oswald Light" w:cs="Times"/>
+          <w:sz w:val="30"/>
+          <w:szCs w:val="30"/>
+        </w:rPr>
+        <w:t>Drive off of the ramp</w:t>
+      </w:r>
+    </w:p>
+    <w:p>
+      <w:pPr>
+        <w:pStyle w:val="ListParagraph"/>
+        <w:widowControl w:val="0"/>
+        <w:numPr>
+          <w:ilvl w:val="0"/>
+          <w:numId w:val="2"/>
+        </w:numPr>
+        <w:autoSpaceDE w:val="0"/>
+        <w:autoSpaceDN w:val="0"/>
+        <w:adjustRightInd w:val="0"/>
+        <w:spacing w:after="240"/>
+        <w:rPr>
+          <w:rFonts w:ascii="Oswald Light" w:hAnsi="Oswald Light" w:cs="Times"/>
+          <w:sz w:val="30"/>
+          <w:szCs w:val="30"/>
+        </w:rPr>
+      </w:pPr>
+      <w:r>
+        <w:rPr>
+          <w:rFonts w:ascii="Oswald Light" w:hAnsi="Oswald Light" w:cs="Times"/>
+          <w:sz w:val="30"/>
+          <w:szCs w:val="30"/>
+        </w:rPr>
+        <w:t>Begin to record the robot’s movements</w:t>
+      </w:r>
+    </w:p>
+    <w:p>
+      <w:pPr>
+        <w:pStyle w:val="ListParagraph"/>
+        <w:widowControl w:val="0"/>
+        <w:numPr>
+          <w:ilvl w:val="0"/>
+          <w:numId w:val="2"/>
+        </w:numPr>
+        <w:autoSpaceDE w:val="0"/>
+        <w:autoSpaceDN w:val="0"/>
+        <w:adjustRightInd w:val="0"/>
+        <w:spacing w:after="240"/>
+        <w:rPr>
+          <w:rFonts w:ascii="Oswald Light" w:hAnsi="Oswald Light" w:cs="Times"/>
+          <w:sz w:val="30"/>
+          <w:szCs w:val="30"/>
+        </w:rPr>
+      </w:pPr>
+      <w:r>
+        <w:rPr>
+          <w:rFonts w:ascii="Oswald Light" w:hAnsi="Oswald Light" w:cs="Times"/>
+          <w:sz w:val="30"/>
+          <w:szCs w:val="30"/>
+        </w:rPr>
+        <w:t>Drive to the IR Beacon using two HiTechnic IR Sensors</w:t>
+      </w:r>
+    </w:p>
+    <w:p>
+      <w:pPr>
+        <w:pStyle w:val="ListParagraph"/>
+        <w:widowControl w:val="0"/>
+        <w:numPr>
+          <w:ilvl w:val="0"/>
+          <w:numId w:val="2"/>
+        </w:numPr>
+        <w:autoSpaceDE w:val="0"/>
+        <w:autoSpaceDN w:val="0"/>
+        <w:adjustRightInd w:val="0"/>
+        <w:spacing w:after="240"/>
+        <w:rPr>
+          <w:rFonts w:ascii="Oswald Light" w:hAnsi="Oswald Light" w:cs="Times"/>
+          <w:sz w:val="30"/>
+          <w:szCs w:val="30"/>
+        </w:rPr>
+      </w:pPr>
+      <w:r>
+        <w:rPr>
+          <w:rFonts w:ascii="Oswald Light" w:hAnsi="Oswald Light" w:cs="Times"/>
+          <w:sz w:val="30"/>
+          <w:szCs w:val="30"/>
+        </w:rPr>
+        <w:t xml:space="preserve">Use encoders to </w:t>
+      </w:r>
+      <w:r>
+        <w:rPr>
+          <w:rFonts w:ascii="Oswald Light" w:hAnsi="Oswald Light" w:cs="Times"/>
+          <w:sz w:val="30"/>
+          <w:szCs w:val="30"/>
+        </w:rPr>
+        <w:t>accurately</w:t>
+      </w:r>
+      <w:r>
+        <w:rPr>
+          <w:rFonts w:ascii="Oswald Light" w:hAnsi="Oswald Light" w:cs="Times"/>
+          <w:sz w:val="30"/>
+          <w:szCs w:val="30"/>
+        </w:rPr>
+        <w:t xml:space="preserve"> </w:t>
+      </w:r>
+      <w:r>
+        <w:rPr>
+          <w:rFonts w:ascii="Oswald Light" w:hAnsi="Oswald Light" w:cs="Times"/>
+          <w:sz w:val="30"/>
+          <w:szCs w:val="30"/>
+        </w:rPr>
+        <w:t>drive the robot to the pole to knock down the balls</w:t>
+      </w:r>
+    </w:p>
+    <w:p>
+      <w:pPr>
+        <w:pStyle w:val="ListParagraph"/>
+        <w:widowControl w:val="0"/>
+        <w:numPr>
+          <w:ilvl w:val="0"/>
+          <w:numId w:val="2"/>
+        </w:numPr>
+        <w:autoSpaceDE w:val="0"/>
+        <w:autoSpaceDN w:val="0"/>
+        <w:adjustRightInd w:val="0"/>
+        <w:spacing w:after="240"/>
+        <w:rPr>
+          <w:rFonts w:ascii="Oswald Light" w:hAnsi="Oswald Light" w:cs="Times"/>
+          <w:sz w:val="30"/>
+          <w:szCs w:val="30"/>
+        </w:rPr>
+      </w:pPr>
+      <w:r>
+        <w:rPr>
+          <w:rFonts w:ascii="Oswald Light" w:hAnsi="Oswald Light" w:cs="Times"/>
+          <w:sz w:val="30"/>
+          <w:szCs w:val="30"/>
+        </w:rPr>
+        <w:lastRenderedPageBreak/>
+        <w:t>Playback the robot’s movements and return to the bottom of the ramp.</w:t>
+      </w:r>
+    </w:p>
+    <w:p>
+      <w:pPr>
+        <w:pStyle w:val="ListParagraph"/>
+        <w:widowControl w:val="0"/>
+        <w:numPr>
+          <w:ilvl w:val="0"/>
+          <w:numId w:val="2"/>
+        </w:numPr>
+        <w:autoSpaceDE w:val="0"/>
+        <w:autoSpaceDN w:val="0"/>
+        <w:adjustRightInd w:val="0"/>
+        <w:spacing w:after="240"/>
+        <w:rPr>
+          <w:rFonts w:ascii="Oswald Light" w:hAnsi="Oswald Light" w:cs="Times"/>
+          <w:sz w:val="30"/>
+          <w:szCs w:val="30"/>
+        </w:rPr>
+      </w:pPr>
+      <w:r>
+        <w:rPr>
+          <w:rFonts w:ascii="Oswald Light" w:hAnsi="Oswald Light" w:cs="Times"/>
+          <w:sz w:val="30"/>
+          <w:szCs w:val="30"/>
+        </w:rPr>
+        <w:t>Drive towards the closest rolling goal to the ramp</w:t>
+      </w:r>
+    </w:p>
+    <w:p>
+      <w:pPr>
+        <w:pStyle w:val="ListParagraph"/>
+        <w:widowControl w:val="0"/>
+        <w:numPr>
+          <w:ilvl w:val="0"/>
+          <w:numId w:val="2"/>
+        </w:numPr>
+        <w:autoSpaceDE w:val="0"/>
+        <w:autoSpaceDN w:val="0"/>
+        <w:adjustRightInd w:val="0"/>
+        <w:spacing w:after="240"/>
+        <w:rPr>
+          <w:rFonts w:ascii="Oswald Light" w:hAnsi="Oswald Light" w:cs="Times"/>
+          <w:sz w:val="30"/>
+          <w:szCs w:val="30"/>
+        </w:rPr>
+      </w:pPr>
+      <w:r>
+        <w:rPr>
+          <w:rFonts w:ascii="Oswald Light" w:hAnsi="Oswald Light" w:cs="Times"/>
+          <w:sz w:val="30"/>
+          <w:szCs w:val="30"/>
+        </w:rPr>
+        <w:t xml:space="preserve">Hook onto the goal with the </w:t>
+      </w:r>
+      <w:r>
+        <w:rPr>
+          <w:rFonts w:ascii="Oswald Light" w:hAnsi="Oswald Light" w:cs="Times"/>
+          <w:sz w:val="30"/>
+          <w:szCs w:val="30"/>
+        </w:rPr>
+        <w:t xml:space="preserve">robot’s </w:t>
+      </w:r>
+      <w:r>
+        <w:rPr>
+          <w:rFonts w:ascii="Oswald Light" w:hAnsi="Oswald Light" w:cs="Times"/>
+          <w:sz w:val="30"/>
+          <w:szCs w:val="30"/>
+        </w:rPr>
+        <w:t>hooks</w:t>
+      </w:r>
+    </w:p>
+    <w:p>
+      <w:pPr>
+        <w:pStyle w:val="ListParagraph"/>
+        <w:widowControl w:val="0"/>
+        <w:numPr>
+          <w:ilvl w:val="0"/>
+          <w:numId w:val="2"/>
+        </w:numPr>
+        <w:autoSpaceDE w:val="0"/>
+        <w:autoSpaceDN w:val="0"/>
+        <w:adjustRightInd w:val="0"/>
+        <w:spacing w:after="240"/>
+        <w:rPr>
+          <w:rFonts w:ascii="Oswald Light" w:hAnsi="Oswald Light" w:cs="Times"/>
+          <w:sz w:val="30"/>
+          <w:szCs w:val="30"/>
+        </w:rPr>
+      </w:pPr>
+      <w:r>
+        <w:rPr>
+          <w:rFonts w:ascii="Oswald Light" w:hAnsi="Oswald Light" w:cs="Times"/>
+          <w:sz w:val="30"/>
+          <w:szCs w:val="30"/>
+        </w:rPr>
+        <w:t>Score the two preloaded balls into the goal</w:t>
+      </w:r>
+    </w:p>
+    <w:p>
+      <w:pPr>
+        <w:pStyle w:val="ListParagraph"/>
+        <w:widowControl w:val="0"/>
+        <w:numPr>
+          <w:ilvl w:val="0"/>
+          <w:numId w:val="2"/>
+        </w:numPr>
+        <w:autoSpaceDE w:val="0"/>
+        <w:autoSpaceDN w:val="0"/>
+        <w:adjustRightInd w:val="0"/>
+        <w:spacing w:after="240"/>
+        <w:rPr>
+          <w:rFonts w:ascii="Oswald Light" w:hAnsi="Oswald Light" w:cs="Times"/>
+          <w:sz w:val="30"/>
+          <w:szCs w:val="30"/>
+        </w:rPr>
+      </w:pPr>
+      <w:r>
+        <w:rPr>
+          <w:rFonts w:ascii="Oswald Light" w:hAnsi="Oswald Light" w:cs="Times"/>
+          <w:sz w:val="30"/>
+          <w:szCs w:val="30"/>
+        </w:rPr>
+        <w:t>Drive with the goal hooked to the robot onto the ramp and into the parking zone.</w:t>
+      </w:r>
+    </w:p>
+    <w:p>
+      <w:pPr>
+        <w:widowControl w:val="0"/>
+        <w:autoSpaceDE w:val="0"/>
+        <w:autoSpaceDN w:val="0"/>
+        <w:adjustRightInd w:val="0"/>
+        <w:spacing w:after="240"/>
+        <w:rPr>
+          <w:rFonts w:ascii="Oswald Light" w:hAnsi="Oswald Light" w:cs="Times"/>
+          <w:i/>
+          <w:sz w:val="30"/>
+          <w:szCs w:val="30"/>
+          <w:u w:val="single"/>
+        </w:rPr>
+      </w:pPr>
+      <w:r>
+        <w:rPr>
+          <w:rFonts w:ascii="Oswald Light" w:hAnsi="Oswald Light" w:cs="Times"/>
+          <w:i/>
+          <w:sz w:val="30"/>
+          <w:szCs w:val="30"/>
+          <w:u w:val="single"/>
+        </w:rPr>
+        <w:t>Starting on Ramp, Knocking down Cascade of Balls</w:t>
+      </w:r>
+    </w:p>
+    <w:p>
+      <w:pPr>
+        <w:pStyle w:val="ListParagraph"/>
+        <w:widowControl w:val="0"/>
+        <w:numPr>
+          <w:ilvl w:val="0"/>
+          <w:numId w:val="3"/>
+        </w:numPr>
+        <w:autoSpaceDE w:val="0"/>
+        <w:autoSpaceDN w:val="0"/>
+        <w:adjustRightInd w:val="0"/>
+        <w:spacing w:after="240"/>
+        <w:rPr>
+          <w:rFonts w:ascii="Oswald Light" w:hAnsi="Oswald Light" w:cs="Times"/>
+          <w:sz w:val="30"/>
+          <w:szCs w:val="30"/>
+          <w:u w:val="single"/>
+        </w:rPr>
+      </w:pPr>
+      <w:r>
+        <w:rPr>
+          <w:rFonts w:ascii="Oswald Light" w:hAnsi="Oswald Light" w:cs="Times"/>
+          <w:sz w:val="30"/>
+          <w:szCs w:val="30"/>
+        </w:rPr>
+        <w:t>Drive off of the ramp</w:t>
+      </w:r>
+    </w:p>
+    <w:p>
+      <w:pPr>
+        <w:pStyle w:val="ListParagraph"/>
+        <w:widowControl w:val="0"/>
+        <w:numPr>
+          <w:ilvl w:val="0"/>
+          <w:numId w:val="3"/>
+        </w:numPr>
+        <w:autoSpaceDE w:val="0"/>
+        <w:autoSpaceDN w:val="0"/>
+        <w:adjustRightInd w:val="0"/>
+        <w:spacing w:after="240"/>
+        <w:rPr>
+          <w:rFonts w:ascii="Oswald Light" w:hAnsi="Oswald Light" w:cs="Times"/>
+          <w:sz w:val="30"/>
+          <w:szCs w:val="30"/>
+          <w:u w:val="single"/>
+        </w:rPr>
+      </w:pPr>
+      <w:r>
+        <w:rPr>
+          <w:rFonts w:ascii="Oswald Light" w:hAnsi="Oswald Light" w:cs="Times"/>
+          <w:sz w:val="30"/>
+          <w:szCs w:val="30"/>
+        </w:rPr>
+        <w:t>Drive to the IR Beacon using two HiTechnic IR Sensors</w:t>
+      </w:r>
+    </w:p>
+    <w:p>
+      <w:pPr>
+        <w:pStyle w:val="ListParagraph"/>
+        <w:widowControl w:val="0"/>
+        <w:numPr>
+          <w:ilvl w:val="0"/>
+          <w:numId w:val="3"/>
+        </w:numPr>
+        <w:autoSpaceDE w:val="0"/>
+        <w:autoSpaceDN w:val="0"/>
+        <w:adjustRightInd w:val="0"/>
+        <w:spacing w:after="240"/>
+        <w:rPr>
+          <w:rFonts w:ascii="Oswald Light" w:hAnsi="Oswald Light" w:cs="Times"/>
+          <w:sz w:val="30"/>
+          <w:szCs w:val="30"/>
+        </w:rPr>
+      </w:pPr>
+      <w:r>
+        <w:rPr>
+          <w:rFonts w:ascii="Oswald Light" w:hAnsi="Oswald Light" w:cs="Times"/>
+          <w:sz w:val="30"/>
+          <w:szCs w:val="30"/>
+        </w:rPr>
+        <w:t>Use encoders to accurately drive the robot to the pole to knock down the balls</w:t>
+      </w:r>
+    </w:p>
+    <w:p>
+      <w:pPr>
+        <w:widowControl w:val="0"/>
+        <w:autoSpaceDE w:val="0"/>
+        <w:autoSpaceDN w:val="0"/>
+        <w:adjustRightInd w:val="0"/>
+        <w:spacing w:after="240"/>
+        <w:rPr>
+          <w:rFonts w:ascii="Oswald Light" w:hAnsi="Oswald Light" w:cs="Times"/>
+          <w:i/>
+          <w:sz w:val="30"/>
+          <w:szCs w:val="30"/>
+          <w:u w:val="single"/>
+        </w:rPr>
+      </w:pPr>
+      <w:r>
+        <w:rPr>
+          <w:rFonts w:ascii="Oswald Light" w:hAnsi="Oswald Light" w:cs="Times"/>
+          <w:i/>
+          <w:sz w:val="30"/>
+          <w:szCs w:val="30"/>
+          <w:u w:val="single"/>
+        </w:rPr>
+        <w:t>Starting on Ramp, Scoring in the Goal</w:t>
+      </w:r>
+    </w:p>
+    <w:p>
+      <w:pPr>
+        <w:pStyle w:val="ListParagraph"/>
+        <w:widowControl w:val="0"/>
+        <w:numPr>
+          <w:ilvl w:val="0"/>
+          <w:numId w:val="4"/>
+        </w:numPr>
+        <w:autoSpaceDE w:val="0"/>
+        <w:autoSpaceDN w:val="0"/>
+        <w:adjustRightInd w:val="0"/>
+        <w:spacing w:after="240"/>
+        <w:rPr>
+          <w:rFonts w:ascii="Oswald Light" w:hAnsi="Oswald Light" w:cs="Times"/>
+          <w:sz w:val="30"/>
+          <w:szCs w:val="30"/>
+        </w:rPr>
+      </w:pPr>
+      <w:r>
+        <w:rPr>
+          <w:rFonts w:ascii="Oswald Light" w:hAnsi="Oswald Light" w:cs="Times"/>
+          <w:sz w:val="30"/>
+          <w:szCs w:val="30"/>
+        </w:rPr>
+        <w:t>Drive off of the ramp</w:t>
+      </w:r>
+    </w:p>
+    <w:p>
+      <w:pPr>
+        <w:pStyle w:val="ListParagraph"/>
+        <w:widowControl w:val="0"/>
+        <w:numPr>
+          <w:ilvl w:val="0"/>
+          <w:numId w:val="4"/>
+        </w:numPr>
+        <w:autoSpaceDE w:val="0"/>
+        <w:autoSpaceDN w:val="0"/>
+        <w:adjustRightInd w:val="0"/>
+        <w:spacing w:after="240"/>
+        <w:rPr>
+          <w:rFonts w:ascii="Oswald Light" w:hAnsi="Oswald Light" w:cs="Times"/>
+          <w:sz w:val="30"/>
+          <w:szCs w:val="30"/>
+        </w:rPr>
+      </w:pPr>
+      <w:r>
+        <w:rPr>
+          <w:rFonts w:ascii="Oswald Light" w:hAnsi="Oswald Light" w:cs="Times"/>
+          <w:sz w:val="30"/>
+          <w:szCs w:val="30"/>
+        </w:rPr>
+        <w:t>Drive to the first rolling goal</w:t>
+      </w:r>
+    </w:p>
+    <w:p>
+      <w:pPr>
+        <w:pStyle w:val="ListParagraph"/>
+        <w:widowControl w:val="0"/>
+        <w:numPr>
+          <w:ilvl w:val="0"/>
+          <w:numId w:val="4"/>
+        </w:numPr>
+        <w:autoSpaceDE w:val="0"/>
+        <w:autoSpaceDN w:val="0"/>
+        <w:adjustRightInd w:val="0"/>
+        <w:spacing w:after="240"/>
+        <w:rPr>
+          <w:rFonts w:ascii="Oswald Light" w:hAnsi="Oswald Light" w:cs="Times"/>
+          <w:sz w:val="30"/>
+          <w:szCs w:val="30"/>
+        </w:rPr>
+      </w:pPr>
+      <w:r>
+        <w:rPr>
+          <w:rFonts w:ascii="Oswald Light" w:hAnsi="Oswald Light" w:cs="Times"/>
+          <w:sz w:val="30"/>
+          <w:szCs w:val="30"/>
+        </w:rPr>
+        <w:t>Hook onto the goal with the robot’s hooks</w:t>
+      </w:r>
+    </w:p>
+    <w:p>
+      <w:pPr>
+        <w:pStyle w:val="ListParagraph"/>
+        <w:widowControl w:val="0"/>
+        <w:numPr>
+          <w:ilvl w:val="0"/>
+          <w:numId w:val="4"/>
+        </w:numPr>
+        <w:autoSpaceDE w:val="0"/>
+        <w:autoSpaceDN w:val="0"/>
+        <w:adjustRightInd w:val="0"/>
+        <w:spacing w:after="240"/>
+        <w:rPr>
+          <w:rFonts w:ascii="Oswald Light" w:hAnsi="Oswald Light" w:cs="Times"/>
+          <w:sz w:val="30"/>
+          <w:szCs w:val="30"/>
+        </w:rPr>
+      </w:pPr>
+      <w:r>
+        <w:rPr>
+          <w:rFonts w:ascii="Oswald Light" w:hAnsi="Oswald Light" w:cs="Times"/>
+          <w:sz w:val="30"/>
+          <w:szCs w:val="30"/>
+        </w:rPr>
+        <w:t>Score the two preloaded balls into the goal</w:t>
+      </w:r>
+    </w:p>
+    <w:p>
+      <w:pPr>
+        <w:pStyle w:val="ListParagraph"/>
+        <w:widowControl w:val="0"/>
+        <w:numPr>
+          <w:ilvl w:val="0"/>
+          <w:numId w:val="4"/>
+        </w:numPr>
+        <w:autoSpaceDE w:val="0"/>
+        <w:autoSpaceDN w:val="0"/>
+        <w:adjustRightInd w:val="0"/>
+        <w:spacing w:after="240"/>
+        <w:rPr>
+          <w:rFonts w:ascii="Oswald Light" w:hAnsi="Oswald Light" w:cs="Times"/>
+          <w:sz w:val="30"/>
+          <w:szCs w:val="30"/>
+        </w:rPr>
+      </w:pPr>
+      <w:r>
+        <w:rPr>
+          <w:rFonts w:ascii="Oswald Light" w:hAnsi="Oswald Light" w:cs="Times"/>
+          <w:sz w:val="30"/>
+          <w:szCs w:val="30"/>
+        </w:rPr>
+        <w:t>Drive with the goal hooked to the robot onto the ramp and into the parking zone.</w:t>
+      </w:r>
+    </w:p>
+    <w:p>
+      <w:pPr>
+        <w:widowControl w:val="0"/>
+        <w:autoSpaceDE w:val="0"/>
+        <w:autoSpaceDN w:val="0"/>
+        <w:adjustRightInd w:val="0"/>
+        <w:spacing w:after="240"/>
+        <w:rPr>
+          <w:rFonts w:ascii="Oswald Light" w:hAnsi="Oswald Light" w:cs="Times"/>
+          <w:i/>
+          <w:sz w:val="30"/>
+          <w:szCs w:val="30"/>
+          <w:u w:val="single"/>
+        </w:rPr>
+      </w:pPr>
+      <w:r>
+        <w:rPr>
+          <w:rFonts w:ascii="Oswald Light" w:hAnsi="Oswald Light" w:cs="Times"/>
+          <w:i/>
+          <w:sz w:val="30"/>
+          <w:szCs w:val="30"/>
+          <w:u w:val="single"/>
+        </w:rPr>
+        <w:t xml:space="preserve">Starting on Ground Parking Zone, Knocking down Cascade of Balls, and </w:t>
+      </w:r>
+      <w:proofErr w:type="gramStart"/>
+      <w:r>
+        <w:rPr>
+          <w:rFonts w:ascii="Oswald Light" w:hAnsi="Oswald Light" w:cs="Times"/>
+          <w:i/>
+          <w:sz w:val="30"/>
+          <w:szCs w:val="30"/>
+          <w:u w:val="single"/>
+        </w:rPr>
+        <w:t>Scoring</w:t>
+      </w:r>
+      <w:proofErr w:type="gramEnd"/>
+      <w:r>
+        <w:rPr>
+          <w:rFonts w:ascii="Oswald Light" w:hAnsi="Oswald Light" w:cs="Times"/>
+          <w:i/>
+          <w:sz w:val="30"/>
+          <w:szCs w:val="30"/>
+          <w:u w:val="single"/>
+        </w:rPr>
+        <w:t xml:space="preserve"> in a Goal</w:t>
+      </w:r>
+      <w:bookmarkStart w:id="0" w:name="_GoBack"/>
+      <w:bookmarkEnd w:id="0"/>
+    </w:p>
+    <w:p>
+      <w:pPr>
+        <w:widowControl w:val="0"/>
+        <w:autoSpaceDE w:val="0"/>
+        <w:autoSpaceDN w:val="0"/>
+        <w:adjustRightInd w:val="0"/>
+        <w:spacing w:after="240"/>
+        <w:rPr>
+          <w:rFonts w:ascii="Oswald Bold" w:hAnsi="Oswald Bold" w:cs="Times"/>
+          <w:sz w:val="30"/>
+          <w:szCs w:val="30"/>
+        </w:rPr>
+      </w:pPr>
+      <w:r>
+        <w:rPr>
+          <w:rFonts w:ascii="Oswald Bold" w:hAnsi="Oswald Bold" w:cs="Times"/>
+          <w:sz w:val="30"/>
+          <w:szCs w:val="30"/>
+        </w:rPr>
+        <w:t xml:space="preserve">Driver Controlled: </w:t>
+      </w:r>
+    </w:p>
+    <w:p>
+      <w:pPr>
         <w:pStyle w:val="ListParagraph"/>
         <w:widowControl w:val="0"/>
         <w:numPr>
@@ -239,51 +964,8 @@
         <w:spacing w:after="240"/>
         <w:rPr>
           <w:rFonts w:ascii="Oswald Light" w:hAnsi="Oswald Light" w:cs="Times"/>
-          <w:sz w:val="30"/>
-          <w:szCs w:val="30"/>
-        </w:rPr>
-      </w:pPr>
-    </w:p>
-    <w:p>
-      <w:pPr>
-        <w:widowControl w:val="0"/>
-        <w:autoSpaceDE w:val="0"/>
-        <w:autoSpaceDN w:val="0"/>
-        <w:adjustRightInd w:val="0"/>
-        <w:spacing w:after="240"/>
-        <w:rPr>
-          <w:rFonts w:ascii="Oswald Bold" w:hAnsi="Oswald Bold" w:cs="Times"/>
-          <w:sz w:val="30"/>
-          <w:szCs w:val="30"/>
-        </w:rPr>
-      </w:pPr>
-      <w:r>
-        <w:rPr>
-          <w:rFonts w:ascii="Oswald Bold" w:hAnsi="Oswald Bold" w:cs="Times"/>
-          <w:sz w:val="30"/>
-          <w:szCs w:val="30"/>
-        </w:rPr>
-        <w:t xml:space="preserve">Driver Controlled: </w:t>
-      </w:r>
-    </w:p>
-    <w:p>
-      <w:pPr>
-        <w:pStyle w:val="ListParagraph"/>
-        <w:widowControl w:val="0"/>
-        <w:numPr>
-          <w:ilvl w:val="0"/>
-          <w:numId w:val="1"/>
-        </w:numPr>
-        <w:autoSpaceDE w:val="0"/>
-        <w:autoSpaceDN w:val="0"/>
-        <w:adjustRightInd w:val="0"/>
-        <w:spacing w:after="240"/>
-        <w:rPr>
-          <w:rFonts w:ascii="Oswald Light" w:hAnsi="Oswald Light" w:cs="Times"/>
-        </w:rPr>
-      </w:pPr>
-      <w:bookmarkStart w:id="0" w:name="_GoBack"/>
-      <w:bookmarkEnd w:id="0"/>
+        </w:rPr>
+      </w:pPr>
     </w:p>
     <w:sectPr>
       <w:pgSz w:w="12240" w:h="15840"/>
@@ -298,6 +980,178 @@
 <file path=word/numbering.xml><?xml version="1.0" encoding="utf-8"?>
 <w:numbering xmlns:wpc="http://schemas.microsoft.com/office/word/2010/wordprocessingCanvas" xmlns:mo="http://schemas.microsoft.com/office/mac/office/2008/main" xmlns:mc="http://schemas.openxmlformats.org/markup-compatibility/2006" xmlns:mv="urn:schemas-microsoft-com:mac:vml" xmlns:o="urn:schemas-microsoft-com:office:office" xmlns:r="http://schemas.openxmlformats.org/officeDocument/2006/relationships" xmlns:m="http://schemas.openxmlformats.org/officeDocument/2006/math" xmlns:v="urn:schemas-microsoft-com:vml" xmlns:wp14="http://schemas.microsoft.com/office/word/2010/wordprocessingDrawing" xmlns:wp="http://schemas.openxmlformats.org/drawingml/2006/wordprocessingDrawing" xmlns:w10="urn:schemas-microsoft-com:office:word" xmlns:w="http://schemas.openxmlformats.org/wordprocessingml/2006/main" xmlns:w14="http://schemas.microsoft.com/office/word/2010/wordml" xmlns:wpg="http://schemas.microsoft.com/office/word/2010/wordprocessingGroup" xmlns:wpi="http://schemas.microsoft.com/office/word/2010/wordprocessingInk" xmlns:wne="http://schemas.microsoft.com/office/word/2006/wordml" xmlns:wps="http://schemas.microsoft.com/office/word/2010/wordprocessingShape" mc:Ignorable="w14 wp14">
   <w:abstractNum w:abstractNumId="0">
+    <w:nsid w:val="15157A40"/>
+    <w:multiLevelType w:val="hybridMultilevel"/>
+    <w:tmpl w:val="7DE656FE"/>
+    <w:lvl w:ilvl="0" w:tplc="0409000F">
+      <w:start w:val="1"/>
+      <w:numFmt w:val="decimal"/>
+      <w:lvlText w:val="%1."/>
+      <w:lvlJc w:val="left"/>
+      <w:pPr>
+        <w:ind w:left="720" w:hanging="360"/>
+      </w:pPr>
+    </w:lvl>
+    <w:lvl w:ilvl="1" w:tplc="04090019" w:tentative="1">
+      <w:start w:val="1"/>
+      <w:numFmt w:val="lowerLetter"/>
+      <w:lvlText w:val="%2."/>
+      <w:lvlJc w:val="left"/>
+      <w:pPr>
+        <w:ind w:left="1440" w:hanging="360"/>
+      </w:pPr>
+    </w:lvl>
+    <w:lvl w:ilvl="2" w:tplc="0409001B" w:tentative="1">
+      <w:start w:val="1"/>
+      <w:numFmt w:val="lowerRoman"/>
+      <w:lvlText w:val="%3."/>
+      <w:lvlJc w:val="right"/>
+      <w:pPr>
+        <w:ind w:left="2160" w:hanging="180"/>
+      </w:pPr>
+    </w:lvl>
+    <w:lvl w:ilvl="3" w:tplc="0409000F" w:tentative="1">
+      <w:start w:val="1"/>
+      <w:numFmt w:val="decimal"/>
+      <w:lvlText w:val="%4."/>
+      <w:lvlJc w:val="left"/>
+      <w:pPr>
+        <w:ind w:left="2880" w:hanging="360"/>
+      </w:pPr>
+    </w:lvl>
+    <w:lvl w:ilvl="4" w:tplc="04090019" w:tentative="1">
+      <w:start w:val="1"/>
+      <w:numFmt w:val="lowerLetter"/>
+      <w:lvlText w:val="%5."/>
+      <w:lvlJc w:val="left"/>
+      <w:pPr>
+        <w:ind w:left="3600" w:hanging="360"/>
+      </w:pPr>
+    </w:lvl>
+    <w:lvl w:ilvl="5" w:tplc="0409001B" w:tentative="1">
+      <w:start w:val="1"/>
+      <w:numFmt w:val="lowerRoman"/>
+      <w:lvlText w:val="%6."/>
+      <w:lvlJc w:val="right"/>
+      <w:pPr>
+        <w:ind w:left="4320" w:hanging="180"/>
+      </w:pPr>
+    </w:lvl>
+    <w:lvl w:ilvl="6" w:tplc="0409000F" w:tentative="1">
+      <w:start w:val="1"/>
+      <w:numFmt w:val="decimal"/>
+      <w:lvlText w:val="%7."/>
+      <w:lvlJc w:val="left"/>
+      <w:pPr>
+        <w:ind w:left="5040" w:hanging="360"/>
+      </w:pPr>
+    </w:lvl>
+    <w:lvl w:ilvl="7" w:tplc="04090019" w:tentative="1">
+      <w:start w:val="1"/>
+      <w:numFmt w:val="lowerLetter"/>
+      <w:lvlText w:val="%8."/>
+      <w:lvlJc w:val="left"/>
+      <w:pPr>
+        <w:ind w:left="5760" w:hanging="360"/>
+      </w:pPr>
+    </w:lvl>
+    <w:lvl w:ilvl="8" w:tplc="0409001B" w:tentative="1">
+      <w:start w:val="1"/>
+      <w:numFmt w:val="lowerRoman"/>
+      <w:lvlText w:val="%9."/>
+      <w:lvlJc w:val="right"/>
+      <w:pPr>
+        <w:ind w:left="6480" w:hanging="180"/>
+      </w:pPr>
+    </w:lvl>
+  </w:abstractNum>
+  <w:abstractNum w:abstractNumId="1">
+    <w:nsid w:val="2C8D4E61"/>
+    <w:multiLevelType w:val="hybridMultilevel"/>
+    <w:tmpl w:val="339E93B6"/>
+    <w:lvl w:ilvl="0" w:tplc="0409000F">
+      <w:start w:val="1"/>
+      <w:numFmt w:val="decimal"/>
+      <w:lvlText w:val="%1."/>
+      <w:lvlJc w:val="left"/>
+      <w:pPr>
+        <w:ind w:left="720" w:hanging="360"/>
+      </w:pPr>
+    </w:lvl>
+    <w:lvl w:ilvl="1" w:tplc="04090019" w:tentative="1">
+      <w:start w:val="1"/>
+      <w:numFmt w:val="lowerLetter"/>
+      <w:lvlText w:val="%2."/>
+      <w:lvlJc w:val="left"/>
+      <w:pPr>
+        <w:ind w:left="1440" w:hanging="360"/>
+      </w:pPr>
+    </w:lvl>
+    <w:lvl w:ilvl="2" w:tplc="0409001B" w:tentative="1">
+      <w:start w:val="1"/>
+      <w:numFmt w:val="lowerRoman"/>
+      <w:lvlText w:val="%3."/>
+      <w:lvlJc w:val="right"/>
+      <w:pPr>
+        <w:ind w:left="2160" w:hanging="180"/>
+      </w:pPr>
+    </w:lvl>
+    <w:lvl w:ilvl="3" w:tplc="0409000F" w:tentative="1">
+      <w:start w:val="1"/>
+      <w:numFmt w:val="decimal"/>
+      <w:lvlText w:val="%4."/>
+      <w:lvlJc w:val="left"/>
+      <w:pPr>
+        <w:ind w:left="2880" w:hanging="360"/>
+      </w:pPr>
+    </w:lvl>
+    <w:lvl w:ilvl="4" w:tplc="04090019" w:tentative="1">
+      <w:start w:val="1"/>
+      <w:numFmt w:val="lowerLetter"/>
+      <w:lvlText w:val="%5."/>
+      <w:lvlJc w:val="left"/>
+      <w:pPr>
+        <w:ind w:left="3600" w:hanging="360"/>
+      </w:pPr>
+    </w:lvl>
+    <w:lvl w:ilvl="5" w:tplc="0409001B" w:tentative="1">
+      <w:start w:val="1"/>
+      <w:numFmt w:val="lowerRoman"/>
+      <w:lvlText w:val="%6."/>
+      <w:lvlJc w:val="right"/>
+      <w:pPr>
+        <w:ind w:left="4320" w:hanging="180"/>
+      </w:pPr>
+    </w:lvl>
+    <w:lvl w:ilvl="6" w:tplc="0409000F" w:tentative="1">
+      <w:start w:val="1"/>
+      <w:numFmt w:val="decimal"/>
+      <w:lvlText w:val="%7."/>
+      <w:lvlJc w:val="left"/>
+      <w:pPr>
+        <w:ind w:left="5040" w:hanging="360"/>
+      </w:pPr>
+    </w:lvl>
+    <w:lvl w:ilvl="7" w:tplc="04090019" w:tentative="1">
+      <w:start w:val="1"/>
+      <w:numFmt w:val="lowerLetter"/>
+      <w:lvlText w:val="%8."/>
+      <w:lvlJc w:val="left"/>
+      <w:pPr>
+        <w:ind w:left="5760" w:hanging="360"/>
+      </w:pPr>
+    </w:lvl>
+    <w:lvl w:ilvl="8" w:tplc="0409001B" w:tentative="1">
+      <w:start w:val="1"/>
+      <w:numFmt w:val="lowerRoman"/>
+      <w:lvlText w:val="%9."/>
+      <w:lvlJc w:val="right"/>
+      <w:pPr>
+        <w:ind w:left="6480" w:hanging="180"/>
+      </w:pPr>
+    </w:lvl>
+  </w:abstractNum>
+  <w:abstractNum w:abstractNumId="2">
     <w:nsid w:val="631A2C40"/>
     <w:multiLevelType w:val="hybridMultilevel"/>
     <w:tmpl w:val="87F2D5DA"/>
@@ -383,8 +1237,103 @@
       </w:pPr>
     </w:lvl>
   </w:abstractNum>
+  <w:abstractNum w:abstractNumId="3">
+    <w:nsid w:val="6697724C"/>
+    <w:multiLevelType w:val="hybridMultilevel"/>
+    <w:tmpl w:val="55F8816C"/>
+    <w:lvl w:ilvl="0" w:tplc="0409000F">
+      <w:start w:val="1"/>
+      <w:numFmt w:val="decimal"/>
+      <w:lvlText w:val="%1."/>
+      <w:lvlJc w:val="left"/>
+      <w:pPr>
+        <w:ind w:left="720" w:hanging="360"/>
+      </w:pPr>
+    </w:lvl>
+    <w:lvl w:ilvl="1" w:tplc="04090019">
+      <w:start w:val="1"/>
+      <w:numFmt w:val="lowerLetter"/>
+      <w:lvlText w:val="%2."/>
+      <w:lvlJc w:val="left"/>
+      <w:pPr>
+        <w:ind w:left="1440" w:hanging="360"/>
+      </w:pPr>
+    </w:lvl>
+    <w:lvl w:ilvl="2" w:tplc="0409001B" w:tentative="1">
+      <w:start w:val="1"/>
+      <w:numFmt w:val="lowerRoman"/>
+      <w:lvlText w:val="%3."/>
+      <w:lvlJc w:val="right"/>
+      <w:pPr>
+        <w:ind w:left="2160" w:hanging="180"/>
+      </w:pPr>
+    </w:lvl>
+    <w:lvl w:ilvl="3" w:tplc="0409000F" w:tentative="1">
+      <w:start w:val="1"/>
+      <w:numFmt w:val="decimal"/>
+      <w:lvlText w:val="%4."/>
+      <w:lvlJc w:val="left"/>
+      <w:pPr>
+        <w:ind w:left="2880" w:hanging="360"/>
+      </w:pPr>
+    </w:lvl>
+    <w:lvl w:ilvl="4" w:tplc="04090019" w:tentative="1">
+      <w:start w:val="1"/>
+      <w:numFmt w:val="lowerLetter"/>
+      <w:lvlText w:val="%5."/>
+      <w:lvlJc w:val="left"/>
+      <w:pPr>
+        <w:ind w:left="3600" w:hanging="360"/>
+      </w:pPr>
+    </w:lvl>
+    <w:lvl w:ilvl="5" w:tplc="0409001B" w:tentative="1">
+      <w:start w:val="1"/>
+      <w:numFmt w:val="lowerRoman"/>
+      <w:lvlText w:val="%6."/>
+      <w:lvlJc w:val="right"/>
+      <w:pPr>
+        <w:ind w:left="4320" w:hanging="180"/>
+      </w:pPr>
+    </w:lvl>
+    <w:lvl w:ilvl="6" w:tplc="0409000F" w:tentative="1">
+      <w:start w:val="1"/>
+      <w:numFmt w:val="decimal"/>
+      <w:lvlText w:val="%7."/>
+      <w:lvlJc w:val="left"/>
+      <w:pPr>
+        <w:ind w:left="5040" w:hanging="360"/>
+      </w:pPr>
+    </w:lvl>
+    <w:lvl w:ilvl="7" w:tplc="04090019" w:tentative="1">
+      <w:start w:val="1"/>
+      <w:numFmt w:val="lowerLetter"/>
+      <w:lvlText w:val="%8."/>
+      <w:lvlJc w:val="left"/>
+      <w:pPr>
+        <w:ind w:left="5760" w:hanging="360"/>
+      </w:pPr>
+    </w:lvl>
+    <w:lvl w:ilvl="8" w:tplc="0409001B" w:tentative="1">
+      <w:start w:val="1"/>
+      <w:numFmt w:val="lowerRoman"/>
+      <w:lvlText w:val="%9."/>
+      <w:lvlJc w:val="right"/>
+      <w:pPr>
+        <w:ind w:left="6480" w:hanging="180"/>
+      </w:pPr>
+    </w:lvl>
+  </w:abstractNum>
   <w:num w:numId="1">
+    <w:abstractNumId w:val="2"/>
+  </w:num>
+  <w:num w:numId="2">
+    <w:abstractNumId w:val="3"/>
+  </w:num>
+  <w:num w:numId="3">
     <w:abstractNumId w:val="0"/>
+  </w:num>
+  <w:num w:numId="4">
+    <w:abstractNumId w:val="1"/>
   </w:num>
 </w:numbering>
 </file>

</xml_diff>